<commit_message>
Acta descargo equipos cuadrillas v1.4
</commit_message>
<xml_diff>
--- a/public/templates/descargo_cuadrilla.docx
+++ b/public/templates/descargo_cuadrilla.docx
@@ -26,6 +26,21 @@
         </w:rPr>
         <w:t>ACTA DE DESCARGO</w:t>
       </w:r>
+    </w:p>
+    <w:p>
+      <w:pPr>
+        <w:tabs>
+          <w:tab w:val="left" w:pos="1440"/>
+        </w:tabs>
+        <w:jc w:val="center"/>
+        <w:rPr>
+          <w:rFonts w:ascii="Arial" w:eastAsia="Arial" w:hAnsi="Arial" w:cs="Arial"/>
+          <w:b/>
+          <w:sz w:val="24"/>
+          <w:szCs w:val="24"/>
+          <w:u w:val="single"/>
+        </w:rPr>
+      </w:pPr>
     </w:p>
     <w:p>
       <w:pPr>
@@ -333,6 +348,31 @@
                 <w:color w:val="000000"/>
               </w:rPr>
             </w:pPr>
+            <w:r>
+              <w:rPr>
+                <w:rFonts w:ascii="Century" w:eastAsia="Century" w:hAnsi="Century" w:cs="Century"/>
+                <w:color w:val="000000"/>
+              </w:rPr>
+              <w:t>[</w:t>
+            </w:r>
+            <w:proofErr w:type="spellStart"/>
+            <w:proofErr w:type="gramStart"/>
+            <w:r>
+              <w:rPr>
+                <w:rFonts w:ascii="Century" w:eastAsia="Century" w:hAnsi="Century" w:cs="Century"/>
+                <w:color w:val="000000"/>
+              </w:rPr>
+              <w:t>equipo.nombre</w:t>
+            </w:r>
+            <w:proofErr w:type="spellEnd"/>
+            <w:proofErr w:type="gramEnd"/>
+            <w:r>
+              <w:rPr>
+                <w:rFonts w:ascii="Century" w:eastAsia="Century" w:hAnsi="Century" w:cs="Century"/>
+                <w:color w:val="000000"/>
+              </w:rPr>
+              <w:t>]</w:t>
+            </w:r>
           </w:p>
         </w:tc>
         <w:tc>
@@ -347,6 +387,31 @@
                 <w:color w:val="000000"/>
               </w:rPr>
             </w:pPr>
+            <w:r>
+              <w:rPr>
+                <w:rFonts w:ascii="Century" w:eastAsia="Century" w:hAnsi="Century" w:cs="Century"/>
+                <w:color w:val="000000"/>
+              </w:rPr>
+              <w:t>[</w:t>
+            </w:r>
+            <w:proofErr w:type="spellStart"/>
+            <w:proofErr w:type="gramStart"/>
+            <w:r>
+              <w:rPr>
+                <w:rFonts w:ascii="Century" w:eastAsia="Century" w:hAnsi="Century" w:cs="Century"/>
+                <w:color w:val="000000"/>
+              </w:rPr>
+              <w:t>equipo.marca</w:t>
+            </w:r>
+            <w:proofErr w:type="spellEnd"/>
+            <w:proofErr w:type="gramEnd"/>
+            <w:r>
+              <w:rPr>
+                <w:rFonts w:ascii="Century" w:eastAsia="Century" w:hAnsi="Century" w:cs="Century"/>
+                <w:color w:val="000000"/>
+              </w:rPr>
+              <w:t>]</w:t>
+            </w:r>
           </w:p>
         </w:tc>
         <w:tc>
@@ -361,6 +426,38 @@
                 <w:color w:val="000000"/>
               </w:rPr>
             </w:pPr>
+            <w:r>
+              <w:rPr>
+                <w:rFonts w:ascii="Century" w:eastAsia="Century" w:hAnsi="Century" w:cs="Century"/>
+                <w:color w:val="000000"/>
+              </w:rPr>
+              <w:t>[</w:t>
+            </w:r>
+            <w:proofErr w:type="spellStart"/>
+            <w:proofErr w:type="gramStart"/>
+            <w:r>
+              <w:rPr>
+                <w:rFonts w:ascii="Century" w:eastAsia="Century" w:hAnsi="Century" w:cs="Century"/>
+                <w:color w:val="000000"/>
+              </w:rPr>
+              <w:t>equipo.</w:t>
+            </w:r>
+            <w:r>
+              <w:rPr>
+                <w:rFonts w:ascii="Century" w:eastAsia="Century" w:hAnsi="Century" w:cs="Century"/>
+                <w:color w:val="000000"/>
+              </w:rPr>
+              <w:t>modelo</w:t>
+            </w:r>
+            <w:proofErr w:type="spellEnd"/>
+            <w:proofErr w:type="gramEnd"/>
+            <w:r>
+              <w:rPr>
+                <w:rFonts w:ascii="Century" w:eastAsia="Century" w:hAnsi="Century" w:cs="Century"/>
+                <w:color w:val="000000"/>
+              </w:rPr>
+              <w:t>]</w:t>
+            </w:r>
           </w:p>
         </w:tc>
         <w:tc>
@@ -374,6 +471,38 @@
                 <w:rFonts w:ascii="Arial" w:eastAsia="Arial" w:hAnsi="Arial" w:cs="Arial"/>
               </w:rPr>
             </w:pPr>
+            <w:r>
+              <w:rPr>
+                <w:rFonts w:ascii="Century" w:eastAsia="Century" w:hAnsi="Century" w:cs="Century"/>
+                <w:color w:val="000000"/>
+              </w:rPr>
+              <w:t>[</w:t>
+            </w:r>
+            <w:proofErr w:type="spellStart"/>
+            <w:proofErr w:type="gramStart"/>
+            <w:r>
+              <w:rPr>
+                <w:rFonts w:ascii="Century" w:eastAsia="Century" w:hAnsi="Century" w:cs="Century"/>
+                <w:color w:val="000000"/>
+              </w:rPr>
+              <w:t>equipo.</w:t>
+            </w:r>
+            <w:r>
+              <w:rPr>
+                <w:rFonts w:ascii="Century" w:eastAsia="Century" w:hAnsi="Century" w:cs="Century"/>
+                <w:color w:val="000000"/>
+              </w:rPr>
+              <w:t>serie</w:t>
+            </w:r>
+            <w:proofErr w:type="spellEnd"/>
+            <w:proofErr w:type="gramEnd"/>
+            <w:r>
+              <w:rPr>
+                <w:rFonts w:ascii="Century" w:eastAsia="Century" w:hAnsi="Century" w:cs="Century"/>
+                <w:color w:val="000000"/>
+              </w:rPr>
+              <w:t>]</w:t>
+            </w:r>
           </w:p>
         </w:tc>
         <w:tc>
@@ -568,118 +697,373 @@
     </w:p>
     <w:p>
       <w:pPr>
-        <w:tabs>
-          <w:tab w:val="left" w:pos="1200"/>
-        </w:tabs>
-        <w:spacing w:line="240" w:lineRule="auto"/>
-        <w:jc w:val="center"/>
-        <w:rPr>
-          <w:rFonts w:ascii="Arial" w:hAnsi="Arial" w:cs="Arial"/>
-          <w:b/>
+        <w:rPr>
+          <w:rFonts w:ascii="Arial" w:eastAsia="Arial" w:hAnsi="Arial" w:cs="Arial"/>
           <w:sz w:val="24"/>
           <w:szCs w:val="24"/>
         </w:rPr>
       </w:pPr>
+    </w:p>
+    <w:tbl>
+      <w:tblPr>
+        <w:tblW w:w="8505" w:type="dxa"/>
+        <w:tblInd w:w="-108" w:type="dxa"/>
+        <w:tblBorders>
+          <w:top w:val="nil"/>
+          <w:left w:val="nil"/>
+          <w:bottom w:val="nil"/>
+          <w:right w:val="nil"/>
+          <w:insideH w:val="nil"/>
+          <w:insideV w:val="nil"/>
+        </w:tblBorders>
+        <w:tblLayout w:type="fixed"/>
+        <w:tblLook w:val="0400" w:firstRow="0" w:lastRow="0" w:firstColumn="0" w:lastColumn="0" w:noHBand="0" w:noVBand="1"/>
+      </w:tblPr>
+      <w:tblGrid>
+        <w:gridCol w:w="3820"/>
+        <w:gridCol w:w="4685"/>
+      </w:tblGrid>
+      <w:tr>
+        <w:tc>
+          <w:tcPr>
+            <w:tcW w:w="3820" w:type="dxa"/>
+          </w:tcPr>
+          <w:p>
+            <w:pPr>
+              <w:tabs>
+                <w:tab w:val="left" w:pos="1440"/>
+              </w:tabs>
+              <w:jc w:val="both"/>
+              <w:rPr>
+                <w:rFonts w:ascii="Arial" w:eastAsia="Arial" w:hAnsi="Arial" w:cs="Arial"/>
+                <w:sz w:val="20"/>
+                <w:szCs w:val="20"/>
+              </w:rPr>
+            </w:pPr>
+            <w:r>
+              <w:rPr>
+                <w:rFonts w:ascii="Arial" w:eastAsia="Arial" w:hAnsi="Arial" w:cs="Arial"/>
+                <w:sz w:val="20"/>
+                <w:szCs w:val="20"/>
+              </w:rPr>
+              <w:t>__________________________</w:t>
+            </w:r>
+          </w:p>
+          <w:p>
+            <w:pPr>
+              <w:tabs>
+                <w:tab w:val="left" w:pos="1440"/>
+              </w:tabs>
+              <w:jc w:val="both"/>
+              <w:rPr>
+                <w:rFonts w:ascii="Arial" w:eastAsia="Arial" w:hAnsi="Arial" w:cs="Arial"/>
+                <w:sz w:val="20"/>
+                <w:szCs w:val="20"/>
+              </w:rPr>
+            </w:pPr>
+            <w:proofErr w:type="gramStart"/>
+            <w:r>
+              <w:rPr>
+                <w:rFonts w:ascii="Arial" w:eastAsia="Arial" w:hAnsi="Arial" w:cs="Arial"/>
+                <w:sz w:val="20"/>
+                <w:szCs w:val="20"/>
+              </w:rPr>
+              <w:t>Nombre:[</w:t>
+            </w:r>
+            <w:proofErr w:type="gramEnd"/>
+            <w:r>
+              <w:rPr>
+                <w:rFonts w:ascii="Arial" w:eastAsia="Arial" w:hAnsi="Arial" w:cs="Arial"/>
+                <w:sz w:val="20"/>
+                <w:szCs w:val="20"/>
+              </w:rPr>
+              <w:t>cuadrilla.colaborador1</w:t>
+            </w:r>
+            <w:r>
+              <w:rPr>
+                <w:rFonts w:ascii="Arial" w:eastAsia="Arial" w:hAnsi="Arial" w:cs="Arial"/>
+                <w:sz w:val="20"/>
+                <w:szCs w:val="20"/>
+              </w:rPr>
+              <w:t>]</w:t>
+            </w:r>
+          </w:p>
+          <w:p>
+            <w:pPr>
+              <w:tabs>
+                <w:tab w:val="left" w:pos="1440"/>
+              </w:tabs>
+              <w:jc w:val="both"/>
+              <w:rPr>
+                <w:rFonts w:ascii="Arial" w:eastAsia="Arial" w:hAnsi="Arial" w:cs="Arial"/>
+                <w:sz w:val="20"/>
+                <w:szCs w:val="20"/>
+              </w:rPr>
+            </w:pPr>
+            <w:proofErr w:type="gramStart"/>
+            <w:r>
+              <w:rPr>
+                <w:rFonts w:ascii="Arial" w:eastAsia="Arial" w:hAnsi="Arial" w:cs="Arial"/>
+                <w:sz w:val="20"/>
+                <w:szCs w:val="20"/>
+              </w:rPr>
+              <w:t>Cedula:[</w:t>
+            </w:r>
+            <w:proofErr w:type="gramEnd"/>
+            <w:r>
+              <w:rPr>
+                <w:rFonts w:ascii="Arial" w:eastAsia="Arial" w:hAnsi="Arial" w:cs="Arial"/>
+                <w:sz w:val="20"/>
+                <w:szCs w:val="20"/>
+              </w:rPr>
+              <w:t>cuadrilla.cedula1</w:t>
+            </w:r>
+            <w:r>
+              <w:rPr>
+                <w:rFonts w:ascii="Arial" w:eastAsia="Arial" w:hAnsi="Arial" w:cs="Arial"/>
+                <w:sz w:val="20"/>
+                <w:szCs w:val="20"/>
+              </w:rPr>
+              <w:t>]</w:t>
+            </w:r>
+          </w:p>
+          <w:p>
+            <w:pPr>
+              <w:tabs>
+                <w:tab w:val="left" w:pos="1440"/>
+              </w:tabs>
+              <w:jc w:val="both"/>
+              <w:rPr>
+                <w:rFonts w:ascii="Arial" w:eastAsia="Arial" w:hAnsi="Arial" w:cs="Arial"/>
+                <w:sz w:val="20"/>
+                <w:szCs w:val="20"/>
+              </w:rPr>
+            </w:pPr>
+            <w:r>
+              <w:rPr>
+                <w:rFonts w:ascii="Arial" w:eastAsia="Arial" w:hAnsi="Arial" w:cs="Arial"/>
+                <w:sz w:val="20"/>
+                <w:szCs w:val="20"/>
+              </w:rPr>
+              <w:t xml:space="preserve">Unidad: </w:t>
+            </w:r>
+            <w:r>
+              <w:rPr>
+                <w:rFonts w:ascii="Arial" w:hAnsi="Arial" w:cs="Arial"/>
+                <w:sz w:val="20"/>
+                <w:szCs w:val="20"/>
+              </w:rPr>
+              <w:t>[</w:t>
+            </w:r>
+            <w:proofErr w:type="spellStart"/>
+            <w:proofErr w:type="gramStart"/>
+            <w:r>
+              <w:rPr>
+                <w:rFonts w:ascii="Arial" w:hAnsi="Arial" w:cs="Arial"/>
+                <w:sz w:val="20"/>
+                <w:szCs w:val="20"/>
+              </w:rPr>
+              <w:t>cuadrilla.nombre</w:t>
+            </w:r>
+            <w:proofErr w:type="spellEnd"/>
+            <w:proofErr w:type="gramEnd"/>
+            <w:r>
+              <w:rPr>
+                <w:rFonts w:ascii="Arial" w:hAnsi="Arial" w:cs="Arial"/>
+                <w:sz w:val="20"/>
+                <w:szCs w:val="20"/>
+              </w:rPr>
+              <w:t>]</w:t>
+            </w:r>
+          </w:p>
+          <w:p>
+            <w:pPr>
+              <w:tabs>
+                <w:tab w:val="left" w:pos="1440"/>
+              </w:tabs>
+              <w:jc w:val="both"/>
+              <w:rPr>
+                <w:rFonts w:ascii="Century" w:eastAsia="Century" w:hAnsi="Century" w:cs="Century"/>
+                <w:color w:val="000000"/>
+                <w:sz w:val="20"/>
+                <w:szCs w:val="20"/>
+              </w:rPr>
+            </w:pPr>
+          </w:p>
+          <w:p>
+            <w:pPr>
+              <w:tabs>
+                <w:tab w:val="left" w:pos="1440"/>
+              </w:tabs>
+              <w:jc w:val="both"/>
+              <w:rPr>
+                <w:rFonts w:ascii="Century" w:eastAsia="Century" w:hAnsi="Century" w:cs="Century"/>
+                <w:color w:val="000000"/>
+                <w:sz w:val="20"/>
+                <w:szCs w:val="20"/>
+              </w:rPr>
+            </w:pPr>
+            <w:bookmarkStart w:id="0" w:name="_GoBack"/>
+            <w:bookmarkEnd w:id="0"/>
+          </w:p>
+          <w:p>
+            <w:pPr>
+              <w:tabs>
+                <w:tab w:val="left" w:pos="1440"/>
+              </w:tabs>
+              <w:jc w:val="both"/>
+              <w:rPr>
+                <w:rFonts w:ascii="Century" w:eastAsia="Century" w:hAnsi="Century" w:cs="Century"/>
+                <w:color w:val="000000"/>
+                <w:sz w:val="20"/>
+                <w:szCs w:val="20"/>
+              </w:rPr>
+            </w:pPr>
+          </w:p>
+        </w:tc>
+        <w:tc>
+          <w:tcPr>
+            <w:tcW w:w="4685" w:type="dxa"/>
+          </w:tcPr>
+          <w:p>
+            <w:pPr>
+              <w:tabs>
+                <w:tab w:val="left" w:pos="1440"/>
+              </w:tabs>
+              <w:jc w:val="both"/>
+              <w:rPr>
+                <w:rFonts w:ascii="Arial" w:eastAsia="Arial" w:hAnsi="Arial" w:cs="Arial"/>
+                <w:sz w:val="20"/>
+                <w:szCs w:val="20"/>
+              </w:rPr>
+            </w:pPr>
+            <w:r>
+              <w:rPr>
+                <w:rFonts w:ascii="Arial" w:eastAsia="Arial" w:hAnsi="Arial" w:cs="Arial"/>
+                <w:sz w:val="20"/>
+                <w:szCs w:val="20"/>
+              </w:rPr>
+              <w:t xml:space="preserve">          ___________________________</w:t>
+            </w:r>
+          </w:p>
+          <w:p>
+            <w:pPr>
+              <w:tabs>
+                <w:tab w:val="left" w:pos="1440"/>
+              </w:tabs>
+              <w:jc w:val="both"/>
+              <w:rPr>
+                <w:rFonts w:ascii="Arial" w:eastAsia="Arial" w:hAnsi="Arial" w:cs="Arial"/>
+                <w:sz w:val="20"/>
+                <w:szCs w:val="20"/>
+              </w:rPr>
+            </w:pPr>
+            <w:r>
+              <w:rPr>
+                <w:rFonts w:ascii="Arial" w:eastAsia="Arial" w:hAnsi="Arial" w:cs="Arial"/>
+                <w:sz w:val="20"/>
+                <w:szCs w:val="20"/>
+              </w:rPr>
+              <w:t xml:space="preserve">          Nombre: Abraham Izurieta</w:t>
+            </w:r>
+          </w:p>
+          <w:p>
+            <w:pPr>
+              <w:tabs>
+                <w:tab w:val="left" w:pos="1440"/>
+              </w:tabs>
+              <w:jc w:val="both"/>
+              <w:rPr>
+                <w:rFonts w:ascii="Arial" w:eastAsia="Arial" w:hAnsi="Arial" w:cs="Arial"/>
+                <w:sz w:val="20"/>
+                <w:szCs w:val="20"/>
+              </w:rPr>
+            </w:pPr>
+            <w:r>
+              <w:rPr>
+                <w:rFonts w:ascii="Arial" w:eastAsia="Arial" w:hAnsi="Arial" w:cs="Arial"/>
+                <w:sz w:val="20"/>
+                <w:szCs w:val="20"/>
+              </w:rPr>
+              <w:t xml:space="preserve">          Cedula: 0918663410</w:t>
+            </w:r>
+          </w:p>
+          <w:p>
+            <w:pPr>
+              <w:rPr>
+                <w:rFonts w:ascii="Arial" w:eastAsia="Arial" w:hAnsi="Arial" w:cs="Arial"/>
+                <w:sz w:val="20"/>
+                <w:szCs w:val="20"/>
+              </w:rPr>
+            </w:pPr>
+          </w:p>
+        </w:tc>
+      </w:tr>
+    </w:tbl>
+    <w:p>
+      <w:pPr>
+        <w:tabs>
+          <w:tab w:val="left" w:pos="1440"/>
+        </w:tabs>
+        <w:jc w:val="both"/>
+        <w:rPr>
+          <w:rFonts w:ascii="Arial" w:eastAsia="Arial" w:hAnsi="Arial" w:cs="Arial"/>
+          <w:sz w:val="20"/>
+          <w:szCs w:val="20"/>
+        </w:rPr>
+      </w:pPr>
       <w:r>
         <w:rPr>
-          <w:rFonts w:ascii="Arial" w:hAnsi="Arial" w:cs="Arial"/>
-          <w:sz w:val="24"/>
-          <w:szCs w:val="24"/>
-        </w:rPr>
-        <w:t xml:space="preserve">LINEA ENTREGADA </w:t>
-      </w:r>
-      <w:proofErr w:type="spellStart"/>
-      <w:r>
-        <w:rPr>
-          <w:rFonts w:ascii="Arial" w:hAnsi="Arial" w:cs="Arial"/>
-          <w:sz w:val="24"/>
-          <w:szCs w:val="24"/>
-        </w:rPr>
-        <w:t>Nº</w:t>
-      </w:r>
-      <w:proofErr w:type="spellEnd"/>
-      <w:r>
-        <w:rPr>
-          <w:rFonts w:ascii="Arial" w:hAnsi="Arial" w:cs="Arial"/>
-          <w:sz w:val="24"/>
-          <w:szCs w:val="24"/>
-        </w:rPr>
-        <w:t>:</w:t>
+          <w:rFonts w:ascii="Arial" w:eastAsia="Arial" w:hAnsi="Arial" w:cs="Arial"/>
+          <w:sz w:val="20"/>
+          <w:szCs w:val="20"/>
+        </w:rPr>
+        <w:t>__________________________</w:t>
       </w:r>
     </w:p>
     <w:p>
       <w:pPr>
         <w:tabs>
-          <w:tab w:val="left" w:pos="1200"/>
+          <w:tab w:val="left" w:pos="1440"/>
         </w:tabs>
-        <w:spacing w:line="240" w:lineRule="auto"/>
-        <w:jc w:val="center"/>
-        <w:rPr>
-          <w:rFonts w:ascii="Arial" w:hAnsi="Arial" w:cs="Arial"/>
-          <w:sz w:val="24"/>
-          <w:szCs w:val="24"/>
+        <w:jc w:val="both"/>
+        <w:rPr>
+          <w:rFonts w:ascii="Arial" w:eastAsia="Arial" w:hAnsi="Arial" w:cs="Arial"/>
+          <w:sz w:val="20"/>
+          <w:szCs w:val="20"/>
         </w:rPr>
       </w:pPr>
-      <w:r>
-        <w:rPr>
-          <w:rFonts w:ascii="Arial" w:hAnsi="Arial" w:cs="Arial"/>
-          <w:sz w:val="24"/>
-          <w:szCs w:val="24"/>
-        </w:rPr>
-        <w:t xml:space="preserve">CODIGO </w:t>
-      </w:r>
-      <w:proofErr w:type="spellStart"/>
       <w:proofErr w:type="gramStart"/>
       <w:r>
         <w:rPr>
-          <w:rFonts w:ascii="Arial" w:hAnsi="Arial" w:cs="Arial"/>
-          <w:sz w:val="24"/>
-          <w:szCs w:val="24"/>
-        </w:rPr>
-        <w:t>Nº</w:t>
+          <w:rFonts w:ascii="Arial" w:eastAsia="Arial" w:hAnsi="Arial" w:cs="Arial"/>
+          <w:sz w:val="20"/>
+          <w:szCs w:val="20"/>
+        </w:rPr>
+        <w:t>Nombre:[</w:t>
       </w:r>
-      <w:proofErr w:type="spellEnd"/>
+      <w:proofErr w:type="gramEnd"/>
       <w:r>
         <w:rPr>
-          <w:rFonts w:ascii="Arial" w:hAnsi="Arial" w:cs="Arial"/>
-          <w:b/>
-          <w:sz w:val="24"/>
-          <w:szCs w:val="24"/>
-        </w:rPr>
-        <w:t>:</w:t>
+          <w:rFonts w:ascii="Arial" w:eastAsia="Arial" w:hAnsi="Arial" w:cs="Arial"/>
+          <w:sz w:val="20"/>
+          <w:szCs w:val="20"/>
+        </w:rPr>
+        <w:t>cuadrilla.colaborador</w:t>
       </w:r>
       <w:r>
         <w:rPr>
-          <w:rFonts w:ascii="Arial" w:hAnsi="Arial" w:cs="Arial"/>
+          <w:rFonts w:ascii="Arial" w:eastAsia="Arial" w:hAnsi="Arial" w:cs="Arial"/>
           <w:sz w:val="20"/>
-          <w:szCs w:val="24"/>
-        </w:rPr>
-        <w:t>[</w:t>
-      </w:r>
-      <w:proofErr w:type="spellStart"/>
-      <w:proofErr w:type="gramEnd"/>
-      <w:r>
-        <w:rPr>
-          <w:rFonts w:ascii="Arial" w:hAnsi="Arial" w:cs="Arial"/>
-          <w:sz w:val="20"/>
-          <w:szCs w:val="24"/>
-        </w:rPr>
-        <w:t>cuadrilla.</w:t>
+          <w:szCs w:val="20"/>
+        </w:rPr>
+        <w:t>2</w:t>
       </w:r>
       <w:r>
         <w:rPr>
-          <w:rFonts w:ascii="Arial" w:hAnsi="Arial" w:cs="Arial"/>
+          <w:rFonts w:ascii="Arial" w:eastAsia="Arial" w:hAnsi="Arial" w:cs="Arial"/>
           <w:sz w:val="20"/>
-          <w:szCs w:val="24"/>
-        </w:rPr>
-        <w:t>equipos</w:t>
-      </w:r>
-      <w:proofErr w:type="spellEnd"/>
-      <w:r>
-        <w:rPr>
-          <w:rFonts w:ascii="Arial" w:hAnsi="Arial" w:cs="Arial"/>
-          <w:sz w:val="20"/>
-          <w:szCs w:val="24"/>
+          <w:szCs w:val="20"/>
         </w:rPr>
         <w:t>]</w:t>
       </w:r>
@@ -687,178 +1071,83 @@
     <w:p>
       <w:pPr>
         <w:tabs>
-          <w:tab w:val="left" w:pos="1365"/>
-          <w:tab w:val="left" w:pos="1425"/>
-          <w:tab w:val="left" w:pos="2040"/>
-          <w:tab w:val="left" w:pos="6096"/>
+          <w:tab w:val="left" w:pos="1440"/>
         </w:tabs>
-        <w:spacing w:line="240" w:lineRule="auto"/>
-        <w:rPr>
-          <w:rFonts w:ascii="Arial" w:hAnsi="Arial" w:cs="Arial"/>
-          <w:sz w:val="24"/>
-          <w:szCs w:val="24"/>
+        <w:jc w:val="both"/>
+        <w:rPr>
+          <w:rFonts w:ascii="Arial" w:eastAsia="Arial" w:hAnsi="Arial" w:cs="Arial"/>
+          <w:sz w:val="20"/>
+          <w:szCs w:val="20"/>
         </w:rPr>
       </w:pPr>
+      <w:proofErr w:type="gramStart"/>
       <w:r>
         <w:rPr>
-          <w:rFonts w:ascii="Arial" w:hAnsi="Arial" w:cs="Arial"/>
-          <w:sz w:val="24"/>
-          <w:szCs w:val="24"/>
-        </w:rPr>
-        <w:t>Recibí conforme: _____________            Recibí conforme: _____________</w:t>
+          <w:rFonts w:ascii="Arial" w:eastAsia="Arial" w:hAnsi="Arial" w:cs="Arial"/>
+          <w:sz w:val="20"/>
+          <w:szCs w:val="20"/>
+        </w:rPr>
+        <w:t>Cedula:[</w:t>
+      </w:r>
+      <w:proofErr w:type="gramEnd"/>
+      <w:r>
+        <w:rPr>
+          <w:rFonts w:ascii="Arial" w:eastAsia="Arial" w:hAnsi="Arial" w:cs="Arial"/>
+          <w:sz w:val="20"/>
+          <w:szCs w:val="20"/>
+        </w:rPr>
+        <w:t>cuadrilla.cedula</w:t>
+      </w:r>
+      <w:r>
+        <w:rPr>
+          <w:rFonts w:ascii="Arial" w:eastAsia="Arial" w:hAnsi="Arial" w:cs="Arial"/>
+          <w:sz w:val="20"/>
+          <w:szCs w:val="20"/>
+        </w:rPr>
+        <w:t>2</w:t>
+      </w:r>
+      <w:r>
+        <w:rPr>
+          <w:rFonts w:ascii="Arial" w:eastAsia="Arial" w:hAnsi="Arial" w:cs="Arial"/>
+          <w:sz w:val="20"/>
+          <w:szCs w:val="20"/>
+        </w:rPr>
+        <w:t>]</w:t>
       </w:r>
     </w:p>
     <w:p>
       <w:pPr>
         <w:tabs>
-          <w:tab w:val="left" w:pos="1365"/>
-          <w:tab w:val="left" w:pos="1425"/>
-          <w:tab w:val="left" w:pos="2040"/>
+          <w:tab w:val="left" w:pos="1440"/>
         </w:tabs>
-        <w:spacing w:line="240" w:lineRule="auto"/>
-        <w:rPr>
-          <w:rFonts w:ascii="Arial" w:hAnsi="Arial" w:cs="Arial"/>
-          <w:sz w:val="24"/>
-          <w:szCs w:val="24"/>
+        <w:rPr>
+          <w:sz w:val="20"/>
+          <w:szCs w:val="20"/>
         </w:rPr>
       </w:pPr>
-      <w:proofErr w:type="gramStart"/>
       <w:r>
         <w:rPr>
-          <w:rFonts w:ascii="Arial" w:hAnsi="Arial" w:cs="Arial"/>
-          <w:sz w:val="24"/>
-          <w:szCs w:val="24"/>
-        </w:rPr>
-        <w:t>Nombre</w:t>
+          <w:rFonts w:ascii="Arial" w:eastAsia="Arial" w:hAnsi="Arial" w:cs="Arial"/>
+          <w:sz w:val="20"/>
+          <w:szCs w:val="20"/>
+        </w:rPr>
+        <w:t xml:space="preserve">Unidad: </w:t>
       </w:r>
       <w:r>
         <w:rPr>
           <w:rFonts w:ascii="Arial" w:hAnsi="Arial" w:cs="Arial"/>
           <w:sz w:val="20"/>
-          <w:szCs w:val="24"/>
-        </w:rPr>
-        <w:t>:[</w:t>
-      </w:r>
-      <w:proofErr w:type="gramEnd"/>
-      <w:r>
-        <w:rPr>
-          <w:rFonts w:ascii="Arial" w:hAnsi="Arial" w:cs="Arial"/>
-          <w:sz w:val="20"/>
-          <w:szCs w:val="24"/>
-        </w:rPr>
-        <w:t xml:space="preserve">cuadrilla.colaborador1] </w:t>
-      </w:r>
-      <w:r>
-        <w:rPr>
-          <w:rFonts w:ascii="Arial" w:hAnsi="Arial" w:cs="Arial"/>
-          <w:sz w:val="24"/>
-          <w:szCs w:val="24"/>
-        </w:rPr>
-        <w:tab/>
-      </w:r>
-      <w:r>
-        <w:rPr>
-          <w:rFonts w:ascii="Arial" w:hAnsi="Arial" w:cs="Arial"/>
-          <w:sz w:val="24"/>
-          <w:szCs w:val="24"/>
-        </w:rPr>
-        <w:tab/>
-        <w:t xml:space="preserve">  Nombre</w:t>
-      </w:r>
-      <w:r>
-        <w:rPr>
-          <w:rFonts w:ascii="Arial" w:hAnsi="Arial" w:cs="Arial"/>
-          <w:sz w:val="20"/>
-          <w:szCs w:val="24"/>
-        </w:rPr>
-        <w:t xml:space="preserve">:[cuadrilla.colaborador2] </w:t>
-      </w:r>
-      <w:r>
-        <w:rPr>
-          <w:rFonts w:ascii="Arial" w:hAnsi="Arial" w:cs="Arial"/>
-          <w:sz w:val="20"/>
-          <w:szCs w:val="24"/>
-        </w:rPr>
-        <w:tab/>
-      </w:r>
-    </w:p>
-    <w:p>
-      <w:pPr>
-        <w:spacing w:line="240" w:lineRule="auto"/>
-        <w:rPr>
-          <w:rFonts w:ascii="Arial" w:hAnsi="Arial" w:cs="Arial"/>
-          <w:sz w:val="24"/>
-          <w:szCs w:val="24"/>
-        </w:rPr>
-      </w:pPr>
-      <w:proofErr w:type="gramStart"/>
-      <w:r>
-        <w:rPr>
-          <w:rFonts w:ascii="Arial" w:hAnsi="Arial" w:cs="Arial"/>
-          <w:sz w:val="24"/>
-          <w:szCs w:val="24"/>
-        </w:rPr>
-        <w:t>Cédula:[</w:t>
-      </w:r>
-      <w:proofErr w:type="gramEnd"/>
-      <w:r>
-        <w:rPr>
-          <w:rFonts w:ascii="Arial" w:hAnsi="Arial" w:cs="Arial"/>
-          <w:sz w:val="24"/>
-          <w:szCs w:val="24"/>
-        </w:rPr>
-        <w:t>cuadrilla.cedula1]</w:t>
-      </w:r>
-      <w:r>
-        <w:rPr>
-          <w:rFonts w:ascii="Arial" w:hAnsi="Arial" w:cs="Arial"/>
-          <w:sz w:val="24"/>
-          <w:szCs w:val="24"/>
-        </w:rPr>
-        <w:tab/>
-      </w:r>
-      <w:r>
-        <w:rPr>
-          <w:rFonts w:ascii="Arial" w:hAnsi="Arial" w:cs="Arial"/>
-          <w:sz w:val="24"/>
-          <w:szCs w:val="24"/>
-        </w:rPr>
-        <w:tab/>
-        <w:t xml:space="preserve">            Cédula:[cuadrilla.cedula2]</w:t>
-      </w:r>
-      <w:r>
-        <w:rPr>
-          <w:rFonts w:ascii="Arial" w:hAnsi="Arial" w:cs="Arial"/>
-          <w:sz w:val="24"/>
-          <w:szCs w:val="24"/>
-        </w:rPr>
-        <w:tab/>
-      </w:r>
-    </w:p>
-    <w:p>
-      <w:pPr>
-        <w:spacing w:line="240" w:lineRule="auto"/>
-        <w:rPr>
-          <w:rFonts w:ascii="Arial" w:hAnsi="Arial" w:cs="Arial"/>
-          <w:sz w:val="24"/>
-          <w:szCs w:val="24"/>
-        </w:rPr>
-      </w:pPr>
-      <w:r>
-        <w:rPr>
-          <w:rFonts w:ascii="Arial" w:hAnsi="Arial" w:cs="Arial"/>
-          <w:sz w:val="24"/>
-          <w:szCs w:val="24"/>
-        </w:rPr>
-        <w:t>Unidad: [</w:t>
+          <w:szCs w:val="20"/>
+        </w:rPr>
+        <w:t>[</w:t>
       </w:r>
       <w:proofErr w:type="spellStart"/>
       <w:proofErr w:type="gramStart"/>
       <w:r>
         <w:rPr>
           <w:rFonts w:ascii="Arial" w:hAnsi="Arial" w:cs="Arial"/>
-          <w:sz w:val="24"/>
-          <w:szCs w:val="24"/>
+          <w:sz w:val="20"/>
+          <w:szCs w:val="20"/>
         </w:rPr>
         <w:t>cuadrilla.nombre</w:t>
       </w:r>
@@ -867,16 +1156,14 @@
       <w:r>
         <w:rPr>
           <w:rFonts w:ascii="Arial" w:hAnsi="Arial" w:cs="Arial"/>
-          <w:sz w:val="24"/>
-          <w:szCs w:val="24"/>
+          <w:sz w:val="20"/>
+          <w:szCs w:val="20"/>
         </w:rPr>
         <w:t>]</w:t>
       </w:r>
     </w:p>
-    <w:p>
-      <w:bookmarkStart w:id="0" w:name="_GoBack"/>
-      <w:bookmarkEnd w:id="0"/>
-    </w:p>
+    <w:p/>
+    <w:p/>
     <w:sectPr>
       <w:headerReference w:type="default" r:id="rId6"/>
       <w:pgSz w:w="11906" w:h="16838"/>

</xml_diff>